<commit_message>
alueet laatikoitu, ensimmäiset input osat laitettu
</commit_message>
<xml_diff>
--- a/Toiminnalliset_Lohkot.docx
+++ b/Toiminnalliset_Lohkot.docx
@@ -13,6 +13,7 @@
     <w:p>
       <w:r>
         <w:rPr>
+          <w:noProof/>
           <w:lang w:val="en-US"/>
         </w:rPr>
         <w:drawing>
@@ -69,31 +70,92 @@
       </w:r>
     </w:p>
     <w:p>
-      <w:r>
+      <w:pPr>
+        <w:rPr>
+          <w:lang w:val="es-ES"/>
+        </w:rPr>
+      </w:pPr>
+      <w:r>
+        <w:rPr>
+          <w:lang w:val="es-ES"/>
+        </w:rPr>
         <w:t xml:space="preserve">AI – Analog improver -&gt; keskemmälle. </w:t>
       </w:r>
       <w:r>
         <w:rPr>
           <w:b/>
           <w:bCs/>
+          <w:lang w:val="es-ES"/>
         </w:rPr>
         <w:t>U11:</w:t>
       </w:r>
       <w:r>
-        <w:t xml:space="preserve"> C</w:t>
-      </w:r>
-      <w:r>
-        <w:t xml:space="preserve">36, C44 </w:t>
+        <w:rPr>
+          <w:lang w:val="es-ES"/>
+        </w:rPr>
+        <w:t xml:space="preserve"> </w:t>
+      </w:r>
+      <w:r>
+        <w:rPr>
+          <w:lang w:val="es-ES"/>
+        </w:rPr>
+        <w:t>C54</w:t>
+      </w:r>
+      <w:r>
+        <w:rPr>
+          <w:lang w:val="es-ES"/>
+        </w:rPr>
+        <w:t>, C</w:t>
+      </w:r>
+      <w:r>
+        <w:rPr>
+          <w:lang w:val="es-ES"/>
+        </w:rPr>
+        <w:t>58</w:t>
+      </w:r>
+      <w:r>
+        <w:rPr>
+          <w:lang w:val="es-ES"/>
+        </w:rPr>
+        <w:t xml:space="preserve"> </w:t>
       </w:r>
       <w:r>
         <w:rPr>
           <w:b/>
           <w:bCs/>
+          <w:lang w:val="es-ES"/>
         </w:rPr>
         <w:t>U12:</w:t>
       </w:r>
       <w:r>
-        <w:t xml:space="preserve"> C47, C55</w:t>
+        <w:rPr>
+          <w:lang w:val="es-ES"/>
+        </w:rPr>
+        <w:t xml:space="preserve"> </w:t>
+      </w:r>
+      <w:r>
+        <w:rPr>
+          <w:lang w:val="es-ES"/>
+        </w:rPr>
+        <w:t>C6</w:t>
+      </w:r>
+      <w:r>
+        <w:rPr>
+          <w:lang w:val="es-ES"/>
+        </w:rPr>
+        <w:t>1</w:t>
+      </w:r>
+      <w:r>
+        <w:rPr>
+          <w:lang w:val="es-ES"/>
+        </w:rPr>
+        <w:t>, C6</w:t>
+      </w:r>
+      <w:r>
+        <w:rPr>
+          <w:lang w:val="es-ES"/>
+        </w:rPr>
+        <w:t>4</w:t>
       </w:r>
     </w:p>
     <w:p>
@@ -108,7 +170,13 @@
         <w:t>U15:</w:t>
       </w:r>
       <w:r>
-        <w:t xml:space="preserve"> C52, C56. </w:t>
+        <w:t xml:space="preserve"> </w:t>
+      </w:r>
+      <w:r>
+        <w:t>C52, C55</w:t>
+      </w:r>
+      <w:r>
+        <w:t xml:space="preserve">. </w:t>
       </w:r>
       <w:r>
         <w:rPr>
@@ -118,7 +186,19 @@
         <w:t>U16:</w:t>
       </w:r>
       <w:r>
-        <w:t xml:space="preserve"> C53, C58</w:t>
+        <w:t xml:space="preserve"> </w:t>
+      </w:r>
+      <w:r>
+        <w:t>C</w:t>
+      </w:r>
+      <w:r>
+        <w:t>59</w:t>
+      </w:r>
+      <w:r>
+        <w:t>, C6</w:t>
+      </w:r>
+      <w:r>
+        <w:t>2</w:t>
       </w:r>
     </w:p>
     <w:p>
@@ -142,6 +222,9 @@
     </w:p>
     <w:p>
       <w:r>
+        <w:rPr>
+          <w:noProof/>
+        </w:rPr>
         <w:drawing>
           <wp:inline distT="0" distB="0" distL="0" distR="0" wp14:anchorId="0F0392CA" wp14:editId="1911E701">
             <wp:extent cx="6120130" cy="3187065"/>
@@ -213,7 +296,31 @@
         <w:rPr>
           <w:lang w:val="es-ES"/>
         </w:rPr>
-        <w:t xml:space="preserve"> C54, C62. </w:t>
+        <w:t xml:space="preserve"> C</w:t>
+      </w:r>
+      <w:r>
+        <w:rPr>
+          <w:lang w:val="es-ES"/>
+        </w:rPr>
+        <w:t>65</w:t>
+      </w:r>
+      <w:r>
+        <w:rPr>
+          <w:lang w:val="es-ES"/>
+        </w:rPr>
+        <w:t>, C</w:t>
+      </w:r>
+      <w:r>
+        <w:rPr>
+          <w:lang w:val="es-ES"/>
+        </w:rPr>
+        <w:t>68</w:t>
+      </w:r>
+      <w:r>
+        <w:rPr>
+          <w:lang w:val="es-ES"/>
+        </w:rPr>
+        <w:t xml:space="preserve">. </w:t>
       </w:r>
       <w:r>
         <w:rPr>
@@ -227,19 +334,31 @@
         <w:rPr>
           <w:lang w:val="es-ES"/>
         </w:rPr>
-        <w:t xml:space="preserve"> C59,</w:t>
-      </w:r>
-      <w:r>
-        <w:rPr>
-          <w:lang w:val="es-ES"/>
-        </w:rPr>
         <w:t xml:space="preserve"> C</w:t>
       </w:r>
       <w:r>
         <w:rPr>
           <w:lang w:val="es-ES"/>
         </w:rPr>
-        <w:t>63</w:t>
+        <w:t>36</w:t>
+      </w:r>
+      <w:r>
+        <w:rPr>
+          <w:lang w:val="es-ES"/>
+        </w:rPr>
+        <w:t>,</w:t>
+      </w:r>
+      <w:r>
+        <w:rPr>
+          <w:lang w:val="es-ES"/>
+        </w:rPr>
+        <w:t xml:space="preserve"> C</w:t>
+      </w:r>
+      <w:r>
+        <w:rPr>
+          <w:lang w:val="es-ES"/>
+        </w:rPr>
+        <w:t>44</w:t>
       </w:r>
     </w:p>
     <w:p>
@@ -250,172 +369,23 @@
       </w:pPr>
       <w:r>
         <w:rPr>
-          <w:lang w:val="es-ES"/>
-        </w:rPr>
-        <w:t xml:space="preserve">AO – Output Driver -&gt; keskemmälle, </w:t>
-      </w:r>
-      <w:r>
-        <w:rPr>
-          <w:b/>
-          <w:bCs/>
-          <w:lang w:val="es-ES"/>
-        </w:rPr>
-        <w:t xml:space="preserve">U6: </w:t>
-      </w:r>
-      <w:r>
-        <w:rPr>
-          <w:lang w:val="es-ES"/>
-        </w:rPr>
-        <w:t>C</w:t>
-      </w:r>
-      <w:r>
-        <w:rPr>
-          <w:lang w:val="es-ES"/>
-        </w:rPr>
-        <w:t>60,</w:t>
-      </w:r>
-      <w:r>
-        <w:rPr>
-          <w:lang w:val="es-ES"/>
-        </w:rPr>
-        <w:t xml:space="preserve"> C</w:t>
-      </w:r>
-      <w:r>
-        <w:rPr>
-          <w:lang w:val="es-ES"/>
-        </w:rPr>
-        <w:t xml:space="preserve">64. </w:t>
-      </w:r>
-      <w:r>
-        <w:rPr>
-          <w:b/>
-          <w:bCs/>
-          <w:lang w:val="es-ES"/>
-        </w:rPr>
-        <w:t xml:space="preserve">U7: </w:t>
-      </w:r>
-      <w:r>
-        <w:rPr>
-          <w:lang w:val="es-ES"/>
-        </w:rPr>
-        <w:t>C</w:t>
-      </w:r>
-      <w:r>
-        <w:rPr>
-          <w:lang w:val="es-ES"/>
-        </w:rPr>
-        <w:t>61,</w:t>
-      </w:r>
-      <w:r>
-        <w:rPr>
-          <w:lang w:val="es-ES"/>
-        </w:rPr>
-        <w:t xml:space="preserve"> C</w:t>
-      </w:r>
-      <w:r>
-        <w:rPr>
-          <w:lang w:val="es-ES"/>
-        </w:rPr>
-        <w:t xml:space="preserve">66. </w:t>
-      </w:r>
-      <w:r>
-        <w:rPr>
-          <w:b/>
-          <w:bCs/>
-          <w:lang w:val="es-ES"/>
-        </w:rPr>
-        <w:t>U8:</w:t>
-      </w:r>
-      <w:r>
-        <w:rPr>
-          <w:b/>
-          <w:bCs/>
-          <w:lang w:val="es-ES"/>
-        </w:rPr>
-        <w:t xml:space="preserve"> </w:t>
-      </w:r>
-      <w:r>
-        <w:rPr>
-          <w:lang w:val="es-ES"/>
-        </w:rPr>
-        <w:t>C</w:t>
-      </w:r>
-      <w:r>
-        <w:rPr>
-          <w:lang w:val="es-ES"/>
-        </w:rPr>
-        <w:t>65,</w:t>
-      </w:r>
-      <w:r>
-        <w:rPr>
-          <w:lang w:val="es-ES"/>
-        </w:rPr>
-        <w:t xml:space="preserve"> C</w:t>
-      </w:r>
-      <w:r>
-        <w:rPr>
-          <w:lang w:val="es-ES"/>
-        </w:rPr>
-        <w:t xml:space="preserve">68 </w:t>
-      </w:r>
-      <w:r>
-        <w:rPr>
-          <w:b/>
-          <w:bCs/>
-          <w:lang w:val="es-ES"/>
-        </w:rPr>
-        <w:t>U9:</w:t>
-      </w:r>
-      <w:r>
-        <w:rPr>
-          <w:b/>
-          <w:bCs/>
-          <w:lang w:val="es-ES"/>
-        </w:rPr>
-        <w:t xml:space="preserve"> </w:t>
-      </w:r>
-      <w:r>
-        <w:rPr>
-          <w:lang w:val="es-ES"/>
-        </w:rPr>
-        <w:t>C</w:t>
-      </w:r>
-      <w:r>
-        <w:rPr>
-          <w:lang w:val="es-ES"/>
-        </w:rPr>
-        <w:t>67,</w:t>
-      </w:r>
-      <w:r>
-        <w:rPr>
-          <w:lang w:val="es-ES"/>
-        </w:rPr>
-        <w:t xml:space="preserve"> C</w:t>
-      </w:r>
-      <w:r>
-        <w:rPr>
-          <w:lang w:val="es-ES"/>
-        </w:rPr>
-        <w:t>70</w:t>
-      </w:r>
-    </w:p>
-    <w:p>
-      <w:r>
-        <w:t>AO – Output  -&gt; oikealle reunaan</w:t>
-      </w:r>
-    </w:p>
-    <w:p/>
-    <w:p>
-      <w:pPr>
-        <w:rPr>
           <w:lang w:val="en-US"/>
         </w:rPr>
-      </w:pPr>
+        <w:t xml:space="preserve">AO – Output Driver -&gt; </w:t>
+      </w:r>
+      <w:proofErr w:type="spellStart"/>
       <w:r>
         <w:rPr>
           <w:lang w:val="en-US"/>
         </w:rPr>
-        <w:t xml:space="preserve">+12: </w:t>
+        <w:t>keskemmälle</w:t>
+      </w:r>
+      <w:proofErr w:type="spellEnd"/>
+      <w:r>
+        <w:rPr>
+          <w:lang w:val="en-US"/>
+        </w:rPr>
+        <w:t xml:space="preserve">, </w:t>
       </w:r>
       <w:r>
         <w:rPr>
@@ -423,35 +393,654 @@
           <w:bCs/>
           <w:lang w:val="en-US"/>
         </w:rPr>
-        <w:t>36,47,52,53,54,59,</w:t>
+        <w:t xml:space="preserve">U6: </w:t>
       </w:r>
       <w:r>
         <w:rPr>
           <w:lang w:val="en-US"/>
         </w:rPr>
-        <w:t>60,61,65,66,67,71,74</w:t>
-      </w:r>
-    </w:p>
-    <w:p>
-      <w:r>
-        <w:t xml:space="preserve">-12: </w:t>
+        <w:t>C</w:t>
+      </w:r>
+      <w:r>
+        <w:rPr>
+          <w:lang w:val="en-US"/>
+        </w:rPr>
+        <w:t>53</w:t>
+      </w:r>
+      <w:r>
+        <w:rPr>
+          <w:lang w:val="en-US"/>
+        </w:rPr>
+        <w:t>,</w:t>
+      </w:r>
+      <w:r>
+        <w:rPr>
+          <w:lang w:val="en-US"/>
+        </w:rPr>
+        <w:t xml:space="preserve"> C</w:t>
+      </w:r>
+      <w:r>
+        <w:rPr>
+          <w:lang w:val="en-US"/>
+        </w:rPr>
+        <w:t>56</w:t>
+      </w:r>
+      <w:r>
+        <w:rPr>
+          <w:lang w:val="en-US"/>
+        </w:rPr>
+        <w:t xml:space="preserve">. </w:t>
       </w:r>
       <w:r>
         <w:rPr>
           <w:b/>
           <w:bCs/>
-        </w:rPr>
-        <w:t>44,55,56,58,</w:t>
+          <w:lang w:val="es-ES"/>
+        </w:rPr>
+        <w:t xml:space="preserve">U7: </w:t>
+      </w:r>
+      <w:r>
+        <w:rPr>
+          <w:lang w:val="es-ES"/>
+        </w:rPr>
+        <w:t>C</w:t>
+      </w:r>
+      <w:r>
+        <w:rPr>
+          <w:lang w:val="es-ES"/>
+        </w:rPr>
+        <w:t>60</w:t>
+      </w:r>
+      <w:r>
+        <w:rPr>
+          <w:lang w:val="es-ES"/>
+        </w:rPr>
+        <w:t>,</w:t>
+      </w:r>
+      <w:r>
+        <w:rPr>
+          <w:lang w:val="es-ES"/>
+        </w:rPr>
+        <w:t xml:space="preserve"> C</w:t>
+      </w:r>
+      <w:r>
+        <w:rPr>
+          <w:lang w:val="es-ES"/>
+        </w:rPr>
+        <w:t>6</w:t>
+      </w:r>
+      <w:r>
+        <w:rPr>
+          <w:lang w:val="es-ES"/>
+        </w:rPr>
+        <w:t>3</w:t>
+      </w:r>
+      <w:r>
+        <w:rPr>
+          <w:lang w:val="es-ES"/>
+        </w:rPr>
+        <w:t xml:space="preserve">. </w:t>
       </w:r>
       <w:r>
         <w:rPr>
           <w:b/>
           <w:bCs/>
-        </w:rPr>
-        <w:t>62,63,</w:t>
-      </w:r>
-      <w:r>
-        <w:t>64,66,68,69,70,72,76,81</w:t>
+          <w:lang w:val="es-ES"/>
+        </w:rPr>
+        <w:t>U8:</w:t>
+      </w:r>
+      <w:r>
+        <w:rPr>
+          <w:b/>
+          <w:bCs/>
+          <w:lang w:val="es-ES"/>
+        </w:rPr>
+        <w:t xml:space="preserve"> </w:t>
+      </w:r>
+      <w:r>
+        <w:rPr>
+          <w:lang w:val="es-ES"/>
+        </w:rPr>
+        <w:t>C</w:t>
+      </w:r>
+      <w:r>
+        <w:rPr>
+          <w:lang w:val="es-ES"/>
+        </w:rPr>
+        <w:t>6</w:t>
+      </w:r>
+      <w:r>
+        <w:rPr>
+          <w:lang w:val="es-ES"/>
+        </w:rPr>
+        <w:t>6</w:t>
+      </w:r>
+      <w:r>
+        <w:rPr>
+          <w:lang w:val="es-ES"/>
+        </w:rPr>
+        <w:t>,</w:t>
+      </w:r>
+      <w:r>
+        <w:rPr>
+          <w:lang w:val="es-ES"/>
+        </w:rPr>
+        <w:t xml:space="preserve"> C</w:t>
+      </w:r>
+      <w:r>
+        <w:rPr>
+          <w:lang w:val="es-ES"/>
+        </w:rPr>
+        <w:t>6</w:t>
+      </w:r>
+      <w:r>
+        <w:rPr>
+          <w:lang w:val="es-ES"/>
+        </w:rPr>
+        <w:t>9</w:t>
+      </w:r>
+      <w:r>
+        <w:rPr>
+          <w:lang w:val="es-ES"/>
+        </w:rPr>
+        <w:t xml:space="preserve"> </w:t>
+      </w:r>
+      <w:r>
+        <w:rPr>
+          <w:b/>
+          <w:bCs/>
+          <w:lang w:val="es-ES"/>
+        </w:rPr>
+        <w:t>U9:</w:t>
+      </w:r>
+      <w:r>
+        <w:rPr>
+          <w:b/>
+          <w:bCs/>
+          <w:lang w:val="es-ES"/>
+        </w:rPr>
+        <w:t xml:space="preserve"> </w:t>
+      </w:r>
+      <w:r>
+        <w:rPr>
+          <w:lang w:val="es-ES"/>
+        </w:rPr>
+        <w:t>C</w:t>
+      </w:r>
+      <w:r>
+        <w:rPr>
+          <w:lang w:val="es-ES"/>
+        </w:rPr>
+        <w:t>71</w:t>
+      </w:r>
+      <w:r>
+        <w:rPr>
+          <w:lang w:val="es-ES"/>
+        </w:rPr>
+        <w:t>,</w:t>
+      </w:r>
+      <w:r>
+        <w:rPr>
+          <w:lang w:val="es-ES"/>
+        </w:rPr>
+        <w:t xml:space="preserve"> C</w:t>
+      </w:r>
+      <w:r>
+        <w:rPr>
+          <w:lang w:val="es-ES"/>
+        </w:rPr>
+        <w:t>7</w:t>
+      </w:r>
+      <w:r>
+        <w:rPr>
+          <w:lang w:val="es-ES"/>
+        </w:rPr>
+        <w:t>2</w:t>
+      </w:r>
+    </w:p>
+    <w:p>
+      <w:pPr>
+        <w:rPr>
+          <w:lang w:val="es-ES"/>
+        </w:rPr>
+      </w:pPr>
+      <w:r>
+        <w:rPr>
+          <w:lang w:val="es-ES"/>
+        </w:rPr>
+        <w:t>AO – Output  -&gt; oikealle reunaan</w:t>
+      </w:r>
+    </w:p>
+    <w:p>
+      <w:pPr>
+        <w:rPr>
+          <w:lang w:val="es-ES"/>
+        </w:rPr>
+      </w:pPr>
+    </w:p>
+    <w:p>
+      <w:pPr>
+        <w:rPr>
+          <w:rFonts w:asciiTheme="majorHAnsi" w:eastAsiaTheme="majorEastAsia" w:hAnsiTheme="majorHAnsi" w:cstheme="majorBidi"/>
+          <w:color w:val="2F5496" w:themeColor="accent1" w:themeShade="BF"/>
+          <w:sz w:val="32"/>
+          <w:szCs w:val="32"/>
+          <w:lang w:val="es-ES"/>
+        </w:rPr>
+      </w:pPr>
+      <w:r>
+        <w:rPr>
+          <w:lang w:val="es-ES"/>
+        </w:rPr>
+        <w:br w:type="page"/>
+      </w:r>
+    </w:p>
+    <w:p>
+      <w:pPr>
+        <w:pStyle w:val="Heading2"/>
+      </w:pPr>
+      <w:r>
+        <w:lastRenderedPageBreak/>
+        <w:t>DI</w:t>
+      </w:r>
+      <w:r>
+        <w:drawing>
+          <wp:inline distT="0" distB="0" distL="0" distR="0" wp14:anchorId="2D464C0E" wp14:editId="052F0733">
+            <wp:extent cx="6120130" cy="5452110"/>
+            <wp:effectExtent l="0" t="0" r="0" b="0"/>
+            <wp:docPr id="589843343" name="Picture 1" descr="A computer screen shot of a diagram&#10;&#10;AI-generated content may be incorrect."/>
+            <wp:cNvGraphicFramePr>
+              <a:graphicFrameLocks xmlns:a="http://schemas.openxmlformats.org/drawingml/2006/main" noChangeAspect="1"/>
+            </wp:cNvGraphicFramePr>
+            <a:graphic xmlns:a="http://schemas.openxmlformats.org/drawingml/2006/main">
+              <a:graphicData uri="http://schemas.openxmlformats.org/drawingml/2006/picture">
+                <pic:pic xmlns:pic="http://schemas.openxmlformats.org/drawingml/2006/picture">
+                  <pic:nvPicPr>
+                    <pic:cNvPr id="589843343" name="Picture 1" descr="A computer screen shot of a diagram&#10;&#10;AI-generated content may be incorrect."/>
+                    <pic:cNvPicPr/>
+                  </pic:nvPicPr>
+                  <pic:blipFill>
+                    <a:blip r:embed="rId6"/>
+                    <a:stretch>
+                      <a:fillRect/>
+                    </a:stretch>
+                  </pic:blipFill>
+                  <pic:spPr>
+                    <a:xfrm>
+                      <a:off x="0" y="0"/>
+                      <a:ext cx="6120130" cy="5452110"/>
+                    </a:xfrm>
+                    <a:prstGeom prst="rect">
+                      <a:avLst/>
+                    </a:prstGeom>
+                  </pic:spPr>
+                </pic:pic>
+              </a:graphicData>
+            </a:graphic>
+          </wp:inline>
+        </w:drawing>
+      </w:r>
+    </w:p>
+    <w:p>
+      <w:r>
+        <w:t>Lohkot vasemmalta oikealle:</w:t>
+      </w:r>
+    </w:p>
+    <w:p>
+      <w:r>
+        <w:t>DI – input -&gt; vasen reuna, eristyksiin analogisesta signaalista</w:t>
+      </w:r>
+    </w:p>
+    <w:p>
+      <w:r>
+        <w:t xml:space="preserve">DI </w:t>
+      </w:r>
+      <w:r>
+        <w:t xml:space="preserve">– Signal improver, lähelle CPU:ta, </w:t>
+      </w:r>
+    </w:p>
+    <w:p>
+      <w:r>
+        <w:br w:type="page"/>
+      </w:r>
+    </w:p>
+    <w:p>
+      <w:pPr>
+        <w:pStyle w:val="Heading2"/>
+      </w:pPr>
+      <w:r>
+        <w:lastRenderedPageBreak/>
+        <w:t>DO</w:t>
+      </w:r>
+      <w:r>
+        <w:t xml:space="preserve"> </w:t>
+      </w:r>
+    </w:p>
+    <w:p>
+      <w:r>
+        <w:drawing>
+          <wp:inline distT="0" distB="0" distL="0" distR="0" wp14:anchorId="2316006D" wp14:editId="0E1F00FB">
+            <wp:extent cx="6120130" cy="4991735"/>
+            <wp:effectExtent l="0" t="0" r="0" b="0"/>
+            <wp:docPr id="537945526" name="Picture 1" descr="A computer screen shot of a computer&#10;&#10;AI-generated content may be incorrect."/>
+            <wp:cNvGraphicFramePr>
+              <a:graphicFrameLocks xmlns:a="http://schemas.openxmlformats.org/drawingml/2006/main" noChangeAspect="1"/>
+            </wp:cNvGraphicFramePr>
+            <a:graphic xmlns:a="http://schemas.openxmlformats.org/drawingml/2006/main">
+              <a:graphicData uri="http://schemas.openxmlformats.org/drawingml/2006/picture">
+                <pic:pic xmlns:pic="http://schemas.openxmlformats.org/drawingml/2006/picture">
+                  <pic:nvPicPr>
+                    <pic:cNvPr id="537945526" name="Picture 1" descr="A computer screen shot of a computer&#10;&#10;AI-generated content may be incorrect."/>
+                    <pic:cNvPicPr/>
+                  </pic:nvPicPr>
+                  <pic:blipFill>
+                    <a:blip r:embed="rId7"/>
+                    <a:stretch>
+                      <a:fillRect/>
+                    </a:stretch>
+                  </pic:blipFill>
+                  <pic:spPr>
+                    <a:xfrm>
+                      <a:off x="0" y="0"/>
+                      <a:ext cx="6120130" cy="4991735"/>
+                    </a:xfrm>
+                    <a:prstGeom prst="rect">
+                      <a:avLst/>
+                    </a:prstGeom>
+                  </pic:spPr>
+                </pic:pic>
+              </a:graphicData>
+            </a:graphic>
+          </wp:inline>
+        </w:drawing>
+      </w:r>
+    </w:p>
+    <w:p>
+      <w:r>
+        <w:t>Lohkot vasemmalta oikealle:</w:t>
+      </w:r>
+    </w:p>
+    <w:p>
+      <w:r>
+        <w:t xml:space="preserve">DO – logics, lähelle CPU:ta, erilleen analogisista signaaleista. </w:t>
+      </w:r>
+    </w:p>
+    <w:p>
+      <w:r>
+        <w:t>DO – Output, oikeaan reunaan</w:t>
+      </w:r>
+    </w:p>
+    <w:p>
+      <w:r>
+        <w:br w:type="page"/>
+      </w:r>
+    </w:p>
+    <w:p>
+      <w:pPr>
+        <w:pStyle w:val="Heading2"/>
+      </w:pPr>
+      <w:r>
+        <w:lastRenderedPageBreak/>
+        <w:t>Power</w:t>
+      </w:r>
+    </w:p>
+    <w:p>
+      <w:r>
+        <w:drawing>
+          <wp:inline distT="0" distB="0" distL="0" distR="0" wp14:anchorId="40E4ABAF" wp14:editId="7C0D6E35">
+            <wp:extent cx="6120130" cy="4714875"/>
+            <wp:effectExtent l="0" t="0" r="0" b="9525"/>
+            <wp:docPr id="140436234" name="Picture 1" descr="A computer screen shot of a diagram&#10;&#10;AI-generated content may be incorrect."/>
+            <wp:cNvGraphicFramePr>
+              <a:graphicFrameLocks xmlns:a="http://schemas.openxmlformats.org/drawingml/2006/main" noChangeAspect="1"/>
+            </wp:cNvGraphicFramePr>
+            <a:graphic xmlns:a="http://schemas.openxmlformats.org/drawingml/2006/main">
+              <a:graphicData uri="http://schemas.openxmlformats.org/drawingml/2006/picture">
+                <pic:pic xmlns:pic="http://schemas.openxmlformats.org/drawingml/2006/picture">
+                  <pic:nvPicPr>
+                    <pic:cNvPr id="140436234" name="Picture 1" descr="A computer screen shot of a diagram&#10;&#10;AI-generated content may be incorrect."/>
+                    <pic:cNvPicPr/>
+                  </pic:nvPicPr>
+                  <pic:blipFill>
+                    <a:blip r:embed="rId8"/>
+                    <a:stretch>
+                      <a:fillRect/>
+                    </a:stretch>
+                  </pic:blipFill>
+                  <pic:spPr>
+                    <a:xfrm>
+                      <a:off x="0" y="0"/>
+                      <a:ext cx="6120130" cy="4714875"/>
+                    </a:xfrm>
+                    <a:prstGeom prst="rect">
+                      <a:avLst/>
+                    </a:prstGeom>
+                  </pic:spPr>
+                </pic:pic>
+              </a:graphicData>
+            </a:graphic>
+          </wp:inline>
+        </w:drawing>
+      </w:r>
+    </w:p>
+    <w:p>
+      <w:r>
+        <w:t>Lohkot vasemmalta oikealle:</w:t>
+      </w:r>
+    </w:p>
+    <w:p>
+      <w:pPr>
+        <w:rPr>
+          <w:lang w:val="en-US"/>
+        </w:rPr>
+      </w:pPr>
+      <w:r>
+        <w:rPr>
+          <w:lang w:val="en-US"/>
+        </w:rPr>
+        <w:t xml:space="preserve">Power – before </w:t>
+      </w:r>
+      <w:r>
+        <w:rPr>
+          <w:lang w:val="en-US"/>
+        </w:rPr>
+        <w:t xml:space="preserve">12V </w:t>
+      </w:r>
+      <w:r>
+        <w:rPr>
+          <w:lang w:val="en-US"/>
+        </w:rPr>
+        <w:t>am</w:t>
+      </w:r>
+      <w:r>
+        <w:rPr>
+          <w:lang w:val="en-US"/>
+        </w:rPr>
+        <w:t>p</w:t>
+      </w:r>
+      <w:r>
+        <w:rPr>
+          <w:lang w:val="en-US"/>
+        </w:rPr>
+        <w:t xml:space="preserve">, </w:t>
+      </w:r>
+      <w:proofErr w:type="spellStart"/>
+      <w:r>
+        <w:rPr>
+          <w:lang w:val="en-US"/>
+        </w:rPr>
+        <w:t>ylös</w:t>
+      </w:r>
+      <w:proofErr w:type="spellEnd"/>
+      <w:r>
+        <w:rPr>
+          <w:lang w:val="en-US"/>
+        </w:rPr>
+        <w:t xml:space="preserve"> </w:t>
+      </w:r>
+      <w:proofErr w:type="spellStart"/>
+      <w:r>
+        <w:rPr>
+          <w:lang w:val="en-US"/>
+        </w:rPr>
+        <w:t>reunaan</w:t>
+      </w:r>
+      <w:proofErr w:type="spellEnd"/>
+    </w:p>
+    <w:p>
+      <w:r>
+        <w:t>Power – After 12V am</w:t>
+      </w:r>
+      <w:r>
+        <w:t>p</w:t>
+      </w:r>
+      <w:r>
+        <w:t>, ei laatikoitu, koska</w:t>
+      </w:r>
+      <w:r>
+        <w:t xml:space="preserve"> hajautettu ohituskondensaattoreihin.  </w:t>
+      </w:r>
+    </w:p>
+    <w:p>
+      <w:r>
+        <w:t>Power – before 3.3V am</w:t>
+      </w:r>
+      <w:r>
+        <w:t>p</w:t>
+      </w:r>
+      <w:r>
+        <w:t>, ylös reunaan</w:t>
+      </w:r>
+    </w:p>
+    <w:p>
+      <w:r>
+        <w:t xml:space="preserve">Power – </w:t>
+      </w:r>
+      <w:r>
+        <w:t>after</w:t>
+      </w:r>
+      <w:r>
+        <w:t xml:space="preserve"> 3.3V am</w:t>
+      </w:r>
+      <w:r>
+        <w:t>p</w:t>
+      </w:r>
+      <w:r>
+        <w:t>, ylös reunaan, erilleen 12V:stä</w:t>
+      </w:r>
+    </w:p>
+    <w:p>
+      <w:r>
+        <w:t>Power – Input, ylös</w:t>
+      </w:r>
+    </w:p>
+    <w:p>
+      <w:r>
+        <w:t>Power – Safety ground, jonnekin minne sattuu mahtu</w:t>
+      </w:r>
+      <w:r>
+        <w:t>maan.</w:t>
+      </w:r>
+    </w:p>
+    <w:p>
+      <w:r>
+        <w:br w:type="page"/>
+      </w:r>
+    </w:p>
+    <w:p>
+      <w:pPr>
+        <w:pStyle w:val="Heading2"/>
+      </w:pPr>
+      <w:r>
+        <w:lastRenderedPageBreak/>
+        <w:t>Communication</w:t>
+      </w:r>
+    </w:p>
+    <w:p>
+      <w:r>
+        <w:drawing>
+          <wp:inline distT="0" distB="0" distL="0" distR="0" wp14:anchorId="1351A0EA" wp14:editId="4F4F2BB7">
+            <wp:extent cx="6120130" cy="3719195"/>
+            <wp:effectExtent l="0" t="0" r="0" b="0"/>
+            <wp:docPr id="806180515" name="Picture 1" descr="A computer screen shot of a circuit board&#10;&#10;AI-generated content may be incorrect."/>
+            <wp:cNvGraphicFramePr>
+              <a:graphicFrameLocks xmlns:a="http://schemas.openxmlformats.org/drawingml/2006/main" noChangeAspect="1"/>
+            </wp:cNvGraphicFramePr>
+            <a:graphic xmlns:a="http://schemas.openxmlformats.org/drawingml/2006/main">
+              <a:graphicData uri="http://schemas.openxmlformats.org/drawingml/2006/picture">
+                <pic:pic xmlns:pic="http://schemas.openxmlformats.org/drawingml/2006/picture">
+                  <pic:nvPicPr>
+                    <pic:cNvPr id="806180515" name="Picture 1" descr="A computer screen shot of a circuit board&#10;&#10;AI-generated content may be incorrect."/>
+                    <pic:cNvPicPr/>
+                  </pic:nvPicPr>
+                  <pic:blipFill>
+                    <a:blip r:embed="rId9"/>
+                    <a:stretch>
+                      <a:fillRect/>
+                    </a:stretch>
+                  </pic:blipFill>
+                  <pic:spPr>
+                    <a:xfrm>
+                      <a:off x="0" y="0"/>
+                      <a:ext cx="6120130" cy="3719195"/>
+                    </a:xfrm>
+                    <a:prstGeom prst="rect">
+                      <a:avLst/>
+                    </a:prstGeom>
+                  </pic:spPr>
+                </pic:pic>
+              </a:graphicData>
+            </a:graphic>
+          </wp:inline>
+        </w:drawing>
+      </w:r>
+    </w:p>
+    <w:p>
+      <w:pPr>
+        <w:pStyle w:val="Heading2"/>
+      </w:pPr>
+      <w:r>
+        <w:lastRenderedPageBreak/>
+        <w:t>CPU</w:t>
+      </w:r>
+    </w:p>
+    <w:p>
+      <w:r>
+        <w:drawing>
+          <wp:inline distT="0" distB="0" distL="0" distR="0" wp14:anchorId="6EFB4BA8" wp14:editId="40E11615">
+            <wp:extent cx="6120130" cy="4509770"/>
+            <wp:effectExtent l="0" t="0" r="0" b="5080"/>
+            <wp:docPr id="319164353" name="Picture 1" descr="A computer screen shot of a computer&#10;&#10;AI-generated content may be incorrect."/>
+            <wp:cNvGraphicFramePr>
+              <a:graphicFrameLocks xmlns:a="http://schemas.openxmlformats.org/drawingml/2006/main" noChangeAspect="1"/>
+            </wp:cNvGraphicFramePr>
+            <a:graphic xmlns:a="http://schemas.openxmlformats.org/drawingml/2006/main">
+              <a:graphicData uri="http://schemas.openxmlformats.org/drawingml/2006/picture">
+                <pic:pic xmlns:pic="http://schemas.openxmlformats.org/drawingml/2006/picture">
+                  <pic:nvPicPr>
+                    <pic:cNvPr id="319164353" name="Picture 1" descr="A computer screen shot of a computer&#10;&#10;AI-generated content may be incorrect."/>
+                    <pic:cNvPicPr/>
+                  </pic:nvPicPr>
+                  <pic:blipFill>
+                    <a:blip r:embed="rId10"/>
+                    <a:stretch>
+                      <a:fillRect/>
+                    </a:stretch>
+                  </pic:blipFill>
+                  <pic:spPr>
+                    <a:xfrm>
+                      <a:off x="0" y="0"/>
+                      <a:ext cx="6120130" cy="4509770"/>
+                    </a:xfrm>
+                    <a:prstGeom prst="rect">
+                      <a:avLst/>
+                    </a:prstGeom>
+                  </pic:spPr>
+                </pic:pic>
+              </a:graphicData>
+            </a:graphic>
+          </wp:inline>
+        </w:drawing>
       </w:r>
     </w:p>
     <w:p/>
@@ -865,7 +1454,7 @@
   <w:style w:type="paragraph" w:default="1" w:styleId="Normal">
     <w:name w:val="Normal"/>
     <w:qFormat/>
-    <w:rsid w:val="00192FCF"/>
+    <w:rsid w:val="0039297B"/>
   </w:style>
   <w:style w:type="paragraph" w:styleId="Heading1">
     <w:name w:val="heading 1"/>

</xml_diff>

<commit_message>
all components in place
</commit_message>
<xml_diff>
--- a/Toiminnalliset_Lohkot.docx
+++ b/Toiminnalliset_Lohkot.docx
@@ -7,7 +7,7 @@
         <w:pStyle w:val="Heading2"/>
       </w:pPr>
       <w:r>
-        <w:t>IO</w:t>
+        <w:t>AI</w:t>
       </w:r>
     </w:p>
     <w:p>
@@ -369,21 +369,21 @@
       </w:pPr>
       <w:r>
         <w:rPr>
-          <w:lang w:val="en-US"/>
+          <w:lang w:val="sv-SE"/>
         </w:rPr>
         <w:t xml:space="preserve">AO – Output Driver -&gt; </w:t>
       </w:r>
       <w:proofErr w:type="spellStart"/>
       <w:r>
         <w:rPr>
-          <w:lang w:val="en-US"/>
+          <w:lang w:val="sv-SE"/>
         </w:rPr>
         <w:t>keskemmälle</w:t>
       </w:r>
       <w:proofErr w:type="spellEnd"/>
       <w:r>
         <w:rPr>
-          <w:lang w:val="en-US"/>
+          <w:lang w:val="sv-SE"/>
         </w:rPr>
         <w:t xml:space="preserve">, </w:t>
       </w:r>
@@ -391,43 +391,43 @@
         <w:rPr>
           <w:b/>
           <w:bCs/>
-          <w:lang w:val="en-US"/>
+          <w:lang w:val="sv-SE"/>
         </w:rPr>
         <w:t xml:space="preserve">U6: </w:t>
       </w:r>
       <w:r>
         <w:rPr>
-          <w:lang w:val="en-US"/>
+          <w:lang w:val="sv-SE"/>
         </w:rPr>
         <w:t>C</w:t>
       </w:r>
       <w:r>
         <w:rPr>
-          <w:lang w:val="en-US"/>
+          <w:lang w:val="sv-SE"/>
         </w:rPr>
         <w:t>53</w:t>
       </w:r>
       <w:r>
         <w:rPr>
-          <w:lang w:val="en-US"/>
+          <w:lang w:val="sv-SE"/>
         </w:rPr>
         <w:t>,</w:t>
       </w:r>
       <w:r>
         <w:rPr>
-          <w:lang w:val="en-US"/>
+          <w:lang w:val="sv-SE"/>
         </w:rPr>
         <w:t xml:space="preserve"> C</w:t>
       </w:r>
       <w:r>
         <w:rPr>
-          <w:lang w:val="en-US"/>
+          <w:lang w:val="sv-SE"/>
         </w:rPr>
         <w:t>56</w:t>
       </w:r>
       <w:r>
         <w:rPr>
-          <w:lang w:val="en-US"/>
+          <w:lang w:val="sv-SE"/>
         </w:rPr>
         <w:t xml:space="preserve">. </w:t>
       </w:r>
@@ -644,6 +644,9 @@
         <w:t>DI</w:t>
       </w:r>
       <w:r>
+        <w:rPr>
+          <w:noProof/>
+        </w:rPr>
         <w:drawing>
           <wp:inline distT="0" distB="0" distL="0" distR="0" wp14:anchorId="2D464C0E" wp14:editId="052F0733">
             <wp:extent cx="6120130" cy="5452110"/>
@@ -692,15 +695,76 @@
       </w:r>
     </w:p>
     <w:p>
-      <w:r>
+      <w:pPr>
+        <w:rPr>
+          <w:lang w:val="sv-SE"/>
+        </w:rPr>
+      </w:pPr>
+      <w:r>
+        <w:rPr>
+          <w:lang w:val="sv-SE"/>
+        </w:rPr>
         <w:t xml:space="preserve">DI </w:t>
       </w:r>
       <w:r>
-        <w:t xml:space="preserve">– Signal improver, lähelle CPU:ta, </w:t>
-      </w:r>
-    </w:p>
-    <w:p>
-      <w:r>
+        <w:rPr>
+          <w:lang w:val="sv-SE"/>
+        </w:rPr>
+        <w:t xml:space="preserve">– Signal </w:t>
+      </w:r>
+      <w:proofErr w:type="spellStart"/>
+      <w:r>
+        <w:rPr>
+          <w:lang w:val="sv-SE"/>
+        </w:rPr>
+        <w:t>improver</w:t>
+      </w:r>
+      <w:proofErr w:type="spellEnd"/>
+      <w:r>
+        <w:rPr>
+          <w:lang w:val="sv-SE"/>
+        </w:rPr>
+        <w:t xml:space="preserve">, </w:t>
+      </w:r>
+      <w:proofErr w:type="spellStart"/>
+      <w:r>
+        <w:rPr>
+          <w:lang w:val="sv-SE"/>
+        </w:rPr>
+        <w:t>lähelle</w:t>
+      </w:r>
+      <w:proofErr w:type="spellEnd"/>
+      <w:r>
+        <w:rPr>
+          <w:lang w:val="sv-SE"/>
+        </w:rPr>
+        <w:t xml:space="preserve"> </w:t>
+      </w:r>
+      <w:proofErr w:type="spellStart"/>
+      <w:r>
+        <w:rPr>
+          <w:lang w:val="sv-SE"/>
+        </w:rPr>
+        <w:t>CPU:ta</w:t>
+      </w:r>
+      <w:proofErr w:type="spellEnd"/>
+      <w:r>
+        <w:rPr>
+          <w:lang w:val="sv-SE"/>
+        </w:rPr>
+        <w:t xml:space="preserve">, </w:t>
+      </w:r>
+    </w:p>
+    <w:p>
+      <w:pPr>
+        <w:rPr>
+          <w:lang w:val="sv-SE"/>
+        </w:rPr>
+      </w:pPr>
+      <w:r>
+        <w:rPr>
+          <w:lang w:val="sv-SE"/>
+        </w:rPr>
         <w:br w:type="page"/>
       </w:r>
     </w:p>
@@ -718,6 +782,9 @@
     </w:p>
     <w:p>
       <w:r>
+        <w:rPr>
+          <w:noProof/>
+        </w:rPr>
         <w:drawing>
           <wp:inline distT="0" distB="0" distL="0" distR="0" wp14:anchorId="2316006D" wp14:editId="0E1F00FB">
             <wp:extent cx="6120130" cy="4991735"/>
@@ -786,6 +853,9 @@
     </w:p>
     <w:p>
       <w:r>
+        <w:rPr>
+          <w:noProof/>
+        </w:rPr>
         <w:drawing>
           <wp:inline distT="0" distB="0" distL="0" distR="0" wp14:anchorId="40E4ABAF" wp14:editId="7C0D6E35">
             <wp:extent cx="6120130" cy="4714875"/>
@@ -829,6 +899,58 @@
       </w:r>
     </w:p>
     <w:p>
+      <w:r>
+        <w:t xml:space="preserve">Power – </w:t>
+      </w:r>
+      <w:proofErr w:type="spellStart"/>
+      <w:r>
+        <w:t>before</w:t>
+      </w:r>
+      <w:proofErr w:type="spellEnd"/>
+      <w:r>
+        <w:t xml:space="preserve"> </w:t>
+      </w:r>
+      <w:r>
+        <w:t xml:space="preserve">12V </w:t>
+      </w:r>
+      <w:proofErr w:type="spellStart"/>
+      <w:r>
+        <w:t>am</w:t>
+      </w:r>
+      <w:r>
+        <w:t>p</w:t>
+      </w:r>
+      <w:proofErr w:type="spellEnd"/>
+      <w:r>
+        <w:t xml:space="preserve">, </w:t>
+      </w:r>
+      <w:r>
+        <w:t>ylös reunaan</w:t>
+      </w:r>
+    </w:p>
+    <w:p>
+      <w:r>
+        <w:t xml:space="preserve">Power – </w:t>
+      </w:r>
+      <w:proofErr w:type="spellStart"/>
+      <w:r>
+        <w:t>After</w:t>
+      </w:r>
+      <w:proofErr w:type="spellEnd"/>
+      <w:r>
+        <w:t xml:space="preserve"> 12V am</w:t>
+      </w:r>
+      <w:r>
+        <w:t>p</w:t>
+      </w:r>
+      <w:r>
+        <w:t>, ei laatikoitu, koska</w:t>
+      </w:r>
+      <w:r>
+        <w:t xml:space="preserve"> hajautettu ohituskondensaattoreihin.  </w:t>
+      </w:r>
+    </w:p>
+    <w:p>
       <w:pPr>
         <w:rPr>
           <w:lang w:val="en-US"/>
@@ -838,95 +960,42 @@
         <w:rPr>
           <w:lang w:val="en-US"/>
         </w:rPr>
-        <w:t xml:space="preserve">Power – before </w:t>
-      </w:r>
+        <w:t xml:space="preserve">Power – before 3.3V amp, </w:t>
+      </w:r>
+      <w:proofErr w:type="spellStart"/>
       <w:r>
         <w:rPr>
           <w:lang w:val="en-US"/>
         </w:rPr>
-        <w:t xml:space="preserve">12V </w:t>
-      </w:r>
+        <w:t>ylös</w:t>
+      </w:r>
+      <w:proofErr w:type="spellEnd"/>
       <w:r>
         <w:rPr>
           <w:lang w:val="en-US"/>
         </w:rPr>
-        <w:t>am</w:t>
-      </w:r>
+        <w:t xml:space="preserve"> </w:t>
+      </w:r>
+      <w:proofErr w:type="spellStart"/>
       <w:r>
         <w:rPr>
           <w:lang w:val="en-US"/>
         </w:rPr>
-        <w:t>p</w:t>
-      </w:r>
-      <w:r>
-        <w:rPr>
-          <w:lang w:val="en-US"/>
-        </w:rPr>
-        <w:t xml:space="preserve">, </w:t>
+        <w:t>reunaan</w:t>
+      </w:r>
+      <w:proofErr w:type="spellEnd"/>
+    </w:p>
+    <w:p>
+      <w:r>
+        <w:t xml:space="preserve">Power – </w:t>
       </w:r>
       <w:proofErr w:type="spellStart"/>
       <w:r>
-        <w:rPr>
-          <w:lang w:val="en-US"/>
-        </w:rPr>
-        <w:t>ylös</w:t>
+        <w:t>after</w:t>
       </w:r>
       <w:proofErr w:type="spellEnd"/>
       <w:r>
-        <w:rPr>
-          <w:lang w:val="en-US"/>
-        </w:rPr>
-        <w:t xml:space="preserve"> </w:t>
-      </w:r>
-      <w:proofErr w:type="spellStart"/>
-      <w:r>
-        <w:rPr>
-          <w:lang w:val="en-US"/>
-        </w:rPr>
-        <w:t>reunaan</w:t>
-      </w:r>
-      <w:proofErr w:type="spellEnd"/>
-    </w:p>
-    <w:p>
-      <w:r>
-        <w:t>Power – After 12V am</w:t>
-      </w:r>
-      <w:r>
-        <w:t>p</w:t>
-      </w:r>
-      <w:r>
-        <w:t>, ei laatikoitu, koska</w:t>
-      </w:r>
-      <w:r>
-        <w:t xml:space="preserve"> hajautettu ohituskondensaattoreihin.  </w:t>
-      </w:r>
-    </w:p>
-    <w:p>
-      <w:r>
-        <w:t>Power – before 3.3V am</w:t>
-      </w:r>
-      <w:r>
-        <w:t>p</w:t>
-      </w:r>
-      <w:r>
-        <w:t>, ylös reunaan</w:t>
-      </w:r>
-    </w:p>
-    <w:p>
-      <w:r>
-        <w:t xml:space="preserve">Power – </w:t>
-      </w:r>
-      <w:r>
-        <w:t>after</w:t>
-      </w:r>
-      <w:r>
-        <w:t xml:space="preserve"> 3.3V am</w:t>
-      </w:r>
-      <w:r>
-        <w:t>p</w:t>
-      </w:r>
-      <w:r>
-        <w:t>, ylös reunaan, erilleen 12V:stä</w:t>
+        <w:t xml:space="preserve"> 3.3V amp, ylös reunaan, erilleen 12V:stä</w:t>
       </w:r>
     </w:p>
     <w:p>
@@ -958,6 +1027,9 @@
     </w:p>
     <w:p>
       <w:r>
+        <w:rPr>
+          <w:noProof/>
+        </w:rPr>
         <w:drawing>
           <wp:inline distT="0" distB="0" distL="0" distR="0" wp14:anchorId="1351A0EA" wp14:editId="4F4F2BB7">
             <wp:extent cx="6120130" cy="3719195"/>
@@ -1006,6 +1078,9 @@
     </w:p>
     <w:p>
       <w:r>
+        <w:rPr>
+          <w:noProof/>
+        </w:rPr>
         <w:drawing>
           <wp:inline distT="0" distB="0" distL="0" distR="0" wp14:anchorId="6EFB4BA8" wp14:editId="40E11615">
             <wp:extent cx="6120130" cy="4509770"/>

</xml_diff>